<commit_message>
report with Git History
</commit_message>
<xml_diff>
--- a/AS3_CS8803_DUROCHER_SERVAIS.docx
+++ b/AS3_CS8803_DUROCHER_SERVAIS.docx
@@ -2435,8 +2435,6 @@
         </w:rPr>
         <w:br w:type="page"/>
       </w:r>
-      <w:bookmarkStart w:id="0" w:name="_GoBack"/>
-      <w:bookmarkEnd w:id="0"/>
     </w:p>
     <w:p>
       <w:pPr>
@@ -2456,6 +2454,177 @@
           <w:lang w:val="en-US"/>
         </w:rPr>
         <w:lastRenderedPageBreak/>
+        <w:t>Git History</w:t>
+      </w:r>
+    </w:p>
+    <w:p>
+      <w:pPr>
+        <w:rPr>
+          <w:lang w:val="en-US"/>
+        </w:rPr>
+      </w:pPr>
+    </w:p>
+    <w:p>
+      <w:pPr>
+        <w:rPr>
+          <w:lang w:val="en-US"/>
+        </w:rPr>
+      </w:pPr>
+      <w:r>
+        <w:rPr>
+          <w:noProof/>
+        </w:rPr>
+        <w:drawing>
+          <wp:inline distT="0" distB="0" distL="0" distR="0" wp14:anchorId="2AA3BACD" wp14:editId="6642170C">
+            <wp:extent cx="6496050" cy="4286250"/>
+            <wp:effectExtent l="0" t="0" r="0" b="0"/>
+            <wp:docPr id="6" name="Grafik 6"/>
+            <wp:cNvGraphicFramePr>
+              <a:graphicFrameLocks xmlns:a="http://schemas.openxmlformats.org/drawingml/2006/main" noChangeAspect="1"/>
+            </wp:cNvGraphicFramePr>
+            <a:graphic xmlns:a="http://schemas.openxmlformats.org/drawingml/2006/main">
+              <a:graphicData uri="http://schemas.openxmlformats.org/drawingml/2006/picture">
+                <pic:pic xmlns:pic="http://schemas.openxmlformats.org/drawingml/2006/picture">
+                  <pic:nvPicPr>
+                    <pic:cNvPr id="1" name=""/>
+                    <pic:cNvPicPr/>
+                  </pic:nvPicPr>
+                  <pic:blipFill>
+                    <a:blip r:embed="rId11"/>
+                    <a:stretch>
+                      <a:fillRect/>
+                    </a:stretch>
+                  </pic:blipFill>
+                  <pic:spPr>
+                    <a:xfrm>
+                      <a:off x="0" y="0"/>
+                      <a:ext cx="6496050" cy="4286250"/>
+                    </a:xfrm>
+                    <a:prstGeom prst="rect">
+                      <a:avLst/>
+                    </a:prstGeom>
+                  </pic:spPr>
+                </pic:pic>
+              </a:graphicData>
+            </a:graphic>
+          </wp:inline>
+        </w:drawing>
+      </w:r>
+    </w:p>
+    <w:p>
+      <w:pPr>
+        <w:rPr>
+          <w:lang w:val="en-US"/>
+        </w:rPr>
+      </w:pPr>
+      <w:r>
+        <w:rPr>
+          <w:noProof/>
+        </w:rPr>
+        <w:drawing>
+          <wp:inline distT="0" distB="0" distL="0" distR="0" wp14:anchorId="7F071FC0" wp14:editId="06ACEBBC">
+            <wp:extent cx="6642100" cy="3471545"/>
+            <wp:effectExtent l="0" t="0" r="6350" b="0"/>
+            <wp:docPr id="8" name="Grafik 8"/>
+            <wp:cNvGraphicFramePr>
+              <a:graphicFrameLocks xmlns:a="http://schemas.openxmlformats.org/drawingml/2006/main" noChangeAspect="1"/>
+            </wp:cNvGraphicFramePr>
+            <a:graphic xmlns:a="http://schemas.openxmlformats.org/drawingml/2006/main">
+              <a:graphicData uri="http://schemas.openxmlformats.org/drawingml/2006/picture">
+                <pic:pic xmlns:pic="http://schemas.openxmlformats.org/drawingml/2006/picture">
+                  <pic:nvPicPr>
+                    <pic:cNvPr id="1" name=""/>
+                    <pic:cNvPicPr/>
+                  </pic:nvPicPr>
+                  <pic:blipFill>
+                    <a:blip r:embed="rId12"/>
+                    <a:stretch>
+                      <a:fillRect/>
+                    </a:stretch>
+                  </pic:blipFill>
+                  <pic:spPr>
+                    <a:xfrm>
+                      <a:off x="0" y="0"/>
+                      <a:ext cx="6642100" cy="3471545"/>
+                    </a:xfrm>
+                    <a:prstGeom prst="rect">
+                      <a:avLst/>
+                    </a:prstGeom>
+                  </pic:spPr>
+                </pic:pic>
+              </a:graphicData>
+            </a:graphic>
+          </wp:inline>
+        </w:drawing>
+      </w:r>
+    </w:p>
+    <w:p>
+      <w:pPr>
+        <w:rPr>
+          <w:lang w:val="en-US"/>
+        </w:rPr>
+      </w:pPr>
+    </w:p>
+    <w:p>
+      <w:pPr>
+        <w:rPr>
+          <w:lang w:val="en-US"/>
+        </w:rPr>
+      </w:pPr>
+    </w:p>
+    <w:p>
+      <w:pPr>
+        <w:rPr>
+          <w:lang w:val="en-US"/>
+        </w:rPr>
+      </w:pPr>
+    </w:p>
+    <w:p>
+      <w:pPr>
+        <w:rPr>
+          <w:lang w:val="en-US"/>
+        </w:rPr>
+      </w:pPr>
+    </w:p>
+    <w:p>
+      <w:pPr>
+        <w:rPr>
+          <w:rFonts w:asciiTheme="majorHAnsi" w:eastAsiaTheme="majorEastAsia" w:hAnsiTheme="majorHAnsi" w:cstheme="majorBidi"/>
+          <w:color w:val="2F5496" w:themeColor="accent1" w:themeShade="BF"/>
+          <w:sz w:val="26"/>
+          <w:szCs w:val="26"/>
+          <w:u w:val="single"/>
+          <w:lang w:val="en-US"/>
+        </w:rPr>
+      </w:pPr>
+      <w:r>
+        <w:rPr>
+          <w:u w:val="single"/>
+          <w:lang w:val="en-US"/>
+        </w:rPr>
+        <w:br w:type="page"/>
+      </w:r>
+    </w:p>
+    <w:p>
+      <w:pPr>
+        <w:pStyle w:val="berschrift2"/>
+        <w:numPr>
+          <w:ilvl w:val="0"/>
+          <w:numId w:val="4"/>
+        </w:numPr>
+        <w:rPr>
+          <w:u w:val="single"/>
+          <w:lang w:val="en-US"/>
+        </w:rPr>
+      </w:pPr>
+      <w:bookmarkStart w:id="0" w:name="_GoBack"/>
+      <w:bookmarkEnd w:id="0"/>
+      <w:r>
+        <w:rPr>
+          <w:u w:val="single"/>
+          <w:lang w:val="en-US"/>
+        </w:rPr>
+        <w:lastRenderedPageBreak/>
         <w:t>References</w:t>
       </w:r>
     </w:p>
@@ -2535,7 +2704,7 @@
           <w:lang w:val="en-US"/>
         </w:rPr>
       </w:pPr>
-      <w:hyperlink r:id="rId11" w:history="1">
+      <w:hyperlink r:id="rId13" w:history="1">
         <w:r>
           <w:rPr>
             <w:rStyle w:val="Hyperlink"/>
@@ -2559,7 +2728,7 @@
           <w:lang w:val="en-US"/>
         </w:rPr>
       </w:pPr>
-      <w:hyperlink r:id="rId12" w:history="1">
+      <w:hyperlink r:id="rId14" w:history="1">
         <w:r>
           <w:rPr>
             <w:rStyle w:val="Hyperlink"/>
@@ -2614,7 +2783,7 @@
         </w:rPr>
         <w:t xml:space="preserve">: </w:t>
       </w:r>
-      <w:hyperlink r:id="rId13" w:history="1">
+      <w:hyperlink r:id="rId15" w:history="1">
         <w:r>
           <w:rPr>
             <w:rStyle w:val="Hyperlink"/>
@@ -2655,7 +2824,7 @@
         </w:rPr>
         <w:t xml:space="preserve">: </w:t>
       </w:r>
-      <w:hyperlink r:id="rId14" w:history="1">
+      <w:hyperlink r:id="rId16" w:history="1">
         <w:r>
           <w:rPr>
             <w:rStyle w:val="Hyperlink"/>
@@ -2688,7 +2857,7 @@
         </w:rPr>
         <w:t xml:space="preserve">POST request: </w:t>
       </w:r>
-      <w:hyperlink r:id="rId15" w:history="1">
+      <w:hyperlink r:id="rId17" w:history="1">
         <w:r>
           <w:rPr>
             <w:rStyle w:val="Hyperlink"/>
@@ -2731,7 +2900,7 @@
         </w:rPr>
         <w:t xml:space="preserve"> </w:t>
       </w:r>
-      <w:hyperlink r:id="rId16" w:history="1">
+      <w:hyperlink r:id="rId18" w:history="1">
         <w:r>
           <w:rPr>
             <w:rStyle w:val="Hyperlink"/>
@@ -2790,6 +2959,95 @@
     </w:lvl>
   </w:abstractNum>
   <w:abstractNum w:abstractNumId="1" w15:restartNumberingAfterBreak="0">
+    <w:nsid w:val="2C796BDD"/>
+    <w:multiLevelType w:val="hybridMultilevel"/>
+    <w:tmpl w:val="6BF29B0A"/>
+    <w:lvl w:ilvl="0" w:tplc="040C000F">
+      <w:start w:val="1"/>
+      <w:numFmt w:val="decimal"/>
+      <w:lvlText w:val="%1."/>
+      <w:lvlJc w:val="left"/>
+      <w:pPr>
+        <w:ind w:left="720" w:hanging="360"/>
+      </w:pPr>
+      <w:rPr>
+        <w:rFonts w:hint="default"/>
+      </w:rPr>
+    </w:lvl>
+    <w:lvl w:ilvl="1" w:tplc="040C0019" w:tentative="1">
+      <w:start w:val="1"/>
+      <w:numFmt w:val="lowerLetter"/>
+      <w:lvlText w:val="%2."/>
+      <w:lvlJc w:val="left"/>
+      <w:pPr>
+        <w:ind w:left="1440" w:hanging="360"/>
+      </w:pPr>
+    </w:lvl>
+    <w:lvl w:ilvl="2" w:tplc="040C001B" w:tentative="1">
+      <w:start w:val="1"/>
+      <w:numFmt w:val="lowerRoman"/>
+      <w:lvlText w:val="%3."/>
+      <w:lvlJc w:val="right"/>
+      <w:pPr>
+        <w:ind w:left="2160" w:hanging="180"/>
+      </w:pPr>
+    </w:lvl>
+    <w:lvl w:ilvl="3" w:tplc="040C000F" w:tentative="1">
+      <w:start w:val="1"/>
+      <w:numFmt w:val="decimal"/>
+      <w:lvlText w:val="%4."/>
+      <w:lvlJc w:val="left"/>
+      <w:pPr>
+        <w:ind w:left="2880" w:hanging="360"/>
+      </w:pPr>
+    </w:lvl>
+    <w:lvl w:ilvl="4" w:tplc="040C0019" w:tentative="1">
+      <w:start w:val="1"/>
+      <w:numFmt w:val="lowerLetter"/>
+      <w:lvlText w:val="%5."/>
+      <w:lvlJc w:val="left"/>
+      <w:pPr>
+        <w:ind w:left="3600" w:hanging="360"/>
+      </w:pPr>
+    </w:lvl>
+    <w:lvl w:ilvl="5" w:tplc="040C001B" w:tentative="1">
+      <w:start w:val="1"/>
+      <w:numFmt w:val="lowerRoman"/>
+      <w:lvlText w:val="%6."/>
+      <w:lvlJc w:val="right"/>
+      <w:pPr>
+        <w:ind w:left="4320" w:hanging="180"/>
+      </w:pPr>
+    </w:lvl>
+    <w:lvl w:ilvl="6" w:tplc="040C000F" w:tentative="1">
+      <w:start w:val="1"/>
+      <w:numFmt w:val="decimal"/>
+      <w:lvlText w:val="%7."/>
+      <w:lvlJc w:val="left"/>
+      <w:pPr>
+        <w:ind w:left="5040" w:hanging="360"/>
+      </w:pPr>
+    </w:lvl>
+    <w:lvl w:ilvl="7" w:tplc="040C0019" w:tentative="1">
+      <w:start w:val="1"/>
+      <w:numFmt w:val="lowerLetter"/>
+      <w:lvlText w:val="%8."/>
+      <w:lvlJc w:val="left"/>
+      <w:pPr>
+        <w:ind w:left="5760" w:hanging="360"/>
+      </w:pPr>
+    </w:lvl>
+    <w:lvl w:ilvl="8" w:tplc="040C001B" w:tentative="1">
+      <w:start w:val="1"/>
+      <w:numFmt w:val="lowerRoman"/>
+      <w:lvlText w:val="%9."/>
+      <w:lvlJc w:val="right"/>
+      <w:pPr>
+        <w:ind w:left="6480" w:hanging="180"/>
+      </w:pPr>
+    </w:lvl>
+  </w:abstractNum>
+  <w:abstractNum w:abstractNumId="2" w15:restartNumberingAfterBreak="0">
     <w:nsid w:val="2E287310"/>
     <w:multiLevelType w:val="hybridMultilevel"/>
     <w:tmpl w:val="F538F0D0"/>
@@ -2878,7 +3136,7 @@
       </w:pPr>
     </w:lvl>
   </w:abstractNum>
-  <w:abstractNum w:abstractNumId="2" w15:restartNumberingAfterBreak="0">
+  <w:abstractNum w:abstractNumId="3" w15:restartNumberingAfterBreak="0">
     <w:nsid w:val="2F785BFF"/>
     <w:multiLevelType w:val="hybridMultilevel"/>
     <w:tmpl w:val="FF24D5BC"/>
@@ -2991,7 +3249,7 @@
       </w:rPr>
     </w:lvl>
   </w:abstractNum>
-  <w:abstractNum w:abstractNumId="3" w15:restartNumberingAfterBreak="0">
+  <w:abstractNum w:abstractNumId="4" w15:restartNumberingAfterBreak="0">
     <w:nsid w:val="37A31414"/>
     <w:multiLevelType w:val="hybridMultilevel"/>
     <w:tmpl w:val="2CA2CD6C"/>
@@ -3080,10 +3338,10 @@
       </w:pPr>
     </w:lvl>
   </w:abstractNum>
-  <w:abstractNum w:abstractNumId="4" w15:restartNumberingAfterBreak="0">
+  <w:abstractNum w:abstractNumId="5" w15:restartNumberingAfterBreak="0">
     <w:nsid w:val="417B4D91"/>
     <w:multiLevelType w:val="hybridMultilevel"/>
-    <w:tmpl w:val="6BF29B0A"/>
+    <w:tmpl w:val="278CB43E"/>
     <w:lvl w:ilvl="0" w:tplc="040C000F">
       <w:start w:val="1"/>
       <w:numFmt w:val="decimal"/>
@@ -3169,7 +3427,7 @@
       </w:pPr>
     </w:lvl>
   </w:abstractNum>
-  <w:abstractNum w:abstractNumId="5" w15:restartNumberingAfterBreak="0">
+  <w:abstractNum w:abstractNumId="6" w15:restartNumberingAfterBreak="0">
     <w:nsid w:val="6E6E376F"/>
     <w:multiLevelType w:val="hybridMultilevel"/>
     <w:tmpl w:val="E4F66CB0"/>
@@ -3259,22 +3517,25 @@
     </w:lvl>
   </w:abstractNum>
   <w:num w:numId="1">
+    <w:abstractNumId w:val="6"/>
+  </w:num>
+  <w:num w:numId="2">
+    <w:abstractNumId w:val="2"/>
+  </w:num>
+  <w:num w:numId="3">
+    <w:abstractNumId w:val="4"/>
+  </w:num>
+  <w:num w:numId="4">
     <w:abstractNumId w:val="5"/>
   </w:num>
-  <w:num w:numId="2">
-    <w:abstractNumId w:val="1"/>
-  </w:num>
-  <w:num w:numId="3">
+  <w:num w:numId="5">
     <w:abstractNumId w:val="3"/>
-  </w:num>
-  <w:num w:numId="4">
-    <w:abstractNumId w:val="4"/>
-  </w:num>
-  <w:num w:numId="5">
-    <w:abstractNumId w:val="2"/>
   </w:num>
   <w:num w:numId="6">
     <w:abstractNumId w:val="0"/>
+  </w:num>
+  <w:num w:numId="7">
+    <w:abstractNumId w:val="1"/>
   </w:num>
 </w:numbering>
 </file>
@@ -4153,7 +4414,7 @@
 </file>
 
 <file path=customXml/itemProps1.xml><?xml version="1.0" encoding="utf-8"?>
-<ds:datastoreItem xmlns:ds="http://schemas.openxmlformats.org/officeDocument/2006/customXml" ds:itemID="{ECE50E9A-28C9-4B0A-AED2-EE88AD949F66}">
+<ds:datastoreItem xmlns:ds="http://schemas.openxmlformats.org/officeDocument/2006/customXml" ds:itemID="{E9A5348B-21EC-4781-87B5-FB2BE0BB3B9A}">
   <ds:schemaRefs>
     <ds:schemaRef ds:uri="http://schemas.openxmlformats.org/officeDocument/2006/bibliography"/>
   </ds:schemaRefs>

</xml_diff>

<commit_message>
with git repo url
</commit_message>
<xml_diff>
--- a/AS3_CS8803_DUROCHER_SERVAIS.docx
+++ b/AS3_CS8803_DUROCHER_SERVAIS.docx
@@ -2463,6 +2463,36 @@
           <w:lang w:val="en-US"/>
         </w:rPr>
       </w:pPr>
+      <w:r>
+        <w:rPr>
+          <w:lang w:val="en-US"/>
+        </w:rPr>
+        <w:t xml:space="preserve">git repository: </w:t>
+      </w:r>
+      <w:hyperlink r:id="rId11" w:history="1">
+        <w:r>
+          <w:rPr>
+            <w:rStyle w:val="Hyperlink"/>
+            <w:lang w:val="en-US"/>
+          </w:rPr>
+          <w:t>https://github.com/AlexisDrch/CS8803-YourFav</w:t>
+        </w:r>
+      </w:hyperlink>
+      <w:r>
+        <w:rPr>
+          <w:lang w:val="en-US"/>
+        </w:rPr>
+        <w:t xml:space="preserve"> </w:t>
+      </w:r>
+      <w:bookmarkStart w:id="0" w:name="_GoBack"/>
+      <w:bookmarkEnd w:id="0"/>
+    </w:p>
+    <w:p>
+      <w:pPr>
+        <w:rPr>
+          <w:lang w:val="en-US"/>
+        </w:rPr>
+      </w:pPr>
     </w:p>
     <w:p>
       <w:pPr>
@@ -2479,53 +2509,6 @@
             <wp:extent cx="6496050" cy="4286250"/>
             <wp:effectExtent l="0" t="0" r="0" b="0"/>
             <wp:docPr id="6" name="Grafik 6"/>
-            <wp:cNvGraphicFramePr>
-              <a:graphicFrameLocks xmlns:a="http://schemas.openxmlformats.org/drawingml/2006/main" noChangeAspect="1"/>
-            </wp:cNvGraphicFramePr>
-            <a:graphic xmlns:a="http://schemas.openxmlformats.org/drawingml/2006/main">
-              <a:graphicData uri="http://schemas.openxmlformats.org/drawingml/2006/picture">
-                <pic:pic xmlns:pic="http://schemas.openxmlformats.org/drawingml/2006/picture">
-                  <pic:nvPicPr>
-                    <pic:cNvPr id="1" name=""/>
-                    <pic:cNvPicPr/>
-                  </pic:nvPicPr>
-                  <pic:blipFill>
-                    <a:blip r:embed="rId11"/>
-                    <a:stretch>
-                      <a:fillRect/>
-                    </a:stretch>
-                  </pic:blipFill>
-                  <pic:spPr>
-                    <a:xfrm>
-                      <a:off x="0" y="0"/>
-                      <a:ext cx="6496050" cy="4286250"/>
-                    </a:xfrm>
-                    <a:prstGeom prst="rect">
-                      <a:avLst/>
-                    </a:prstGeom>
-                  </pic:spPr>
-                </pic:pic>
-              </a:graphicData>
-            </a:graphic>
-          </wp:inline>
-        </w:drawing>
-      </w:r>
-    </w:p>
-    <w:p>
-      <w:pPr>
-        <w:rPr>
-          <w:lang w:val="en-US"/>
-        </w:rPr>
-      </w:pPr>
-      <w:r>
-        <w:rPr>
-          <w:noProof/>
-        </w:rPr>
-        <w:drawing>
-          <wp:inline distT="0" distB="0" distL="0" distR="0" wp14:anchorId="7F071FC0" wp14:editId="06ACEBBC">
-            <wp:extent cx="6642100" cy="3471545"/>
-            <wp:effectExtent l="0" t="0" r="6350" b="0"/>
-            <wp:docPr id="8" name="Grafik 8"/>
             <wp:cNvGraphicFramePr>
               <a:graphicFrameLocks xmlns:a="http://schemas.openxmlformats.org/drawingml/2006/main" noChangeAspect="1"/>
             </wp:cNvGraphicFramePr>
@@ -2545,6 +2528,53 @@
                   <pic:spPr>
                     <a:xfrm>
                       <a:off x="0" y="0"/>
+                      <a:ext cx="6496050" cy="4286250"/>
+                    </a:xfrm>
+                    <a:prstGeom prst="rect">
+                      <a:avLst/>
+                    </a:prstGeom>
+                  </pic:spPr>
+                </pic:pic>
+              </a:graphicData>
+            </a:graphic>
+          </wp:inline>
+        </w:drawing>
+      </w:r>
+    </w:p>
+    <w:p>
+      <w:pPr>
+        <w:rPr>
+          <w:lang w:val="en-US"/>
+        </w:rPr>
+      </w:pPr>
+      <w:r>
+        <w:rPr>
+          <w:noProof/>
+        </w:rPr>
+        <w:drawing>
+          <wp:inline distT="0" distB="0" distL="0" distR="0" wp14:anchorId="7F071FC0" wp14:editId="06ACEBBC">
+            <wp:extent cx="6642100" cy="3471545"/>
+            <wp:effectExtent l="0" t="0" r="6350" b="0"/>
+            <wp:docPr id="8" name="Grafik 8"/>
+            <wp:cNvGraphicFramePr>
+              <a:graphicFrameLocks xmlns:a="http://schemas.openxmlformats.org/drawingml/2006/main" noChangeAspect="1"/>
+            </wp:cNvGraphicFramePr>
+            <a:graphic xmlns:a="http://schemas.openxmlformats.org/drawingml/2006/main">
+              <a:graphicData uri="http://schemas.openxmlformats.org/drawingml/2006/picture">
+                <pic:pic xmlns:pic="http://schemas.openxmlformats.org/drawingml/2006/picture">
+                  <pic:nvPicPr>
+                    <pic:cNvPr id="1" name=""/>
+                    <pic:cNvPicPr/>
+                  </pic:nvPicPr>
+                  <pic:blipFill>
+                    <a:blip r:embed="rId13"/>
+                    <a:stretch>
+                      <a:fillRect/>
+                    </a:stretch>
+                  </pic:blipFill>
+                  <pic:spPr>
+                    <a:xfrm>
+                      <a:off x="0" y="0"/>
                       <a:ext cx="6642100" cy="3471545"/>
                     </a:xfrm>
                     <a:prstGeom prst="rect">
@@ -2617,8 +2647,6 @@
           <w:lang w:val="en-US"/>
         </w:rPr>
       </w:pPr>
-      <w:bookmarkStart w:id="0" w:name="_GoBack"/>
-      <w:bookmarkEnd w:id="0"/>
       <w:r>
         <w:rPr>
           <w:u w:val="single"/>
@@ -2704,7 +2732,7 @@
           <w:lang w:val="en-US"/>
         </w:rPr>
       </w:pPr>
-      <w:hyperlink r:id="rId13" w:history="1">
+      <w:hyperlink r:id="rId14" w:history="1">
         <w:r>
           <w:rPr>
             <w:rStyle w:val="Hyperlink"/>
@@ -2728,7 +2756,7 @@
           <w:lang w:val="en-US"/>
         </w:rPr>
       </w:pPr>
-      <w:hyperlink r:id="rId14" w:history="1">
+      <w:hyperlink r:id="rId15" w:history="1">
         <w:r>
           <w:rPr>
             <w:rStyle w:val="Hyperlink"/>
@@ -2783,7 +2811,7 @@
         </w:rPr>
         <w:t xml:space="preserve">: </w:t>
       </w:r>
-      <w:hyperlink r:id="rId15" w:history="1">
+      <w:hyperlink r:id="rId16" w:history="1">
         <w:r>
           <w:rPr>
             <w:rStyle w:val="Hyperlink"/>
@@ -2824,7 +2852,7 @@
         </w:rPr>
         <w:t xml:space="preserve">: </w:t>
       </w:r>
-      <w:hyperlink r:id="rId16" w:history="1">
+      <w:hyperlink r:id="rId17" w:history="1">
         <w:r>
           <w:rPr>
             <w:rStyle w:val="Hyperlink"/>
@@ -2857,7 +2885,7 @@
         </w:rPr>
         <w:t xml:space="preserve">POST request: </w:t>
       </w:r>
-      <w:hyperlink r:id="rId17" w:history="1">
+      <w:hyperlink r:id="rId18" w:history="1">
         <w:r>
           <w:rPr>
             <w:rStyle w:val="Hyperlink"/>
@@ -2900,7 +2928,7 @@
         </w:rPr>
         <w:t xml:space="preserve"> </w:t>
       </w:r>
-      <w:hyperlink r:id="rId18" w:history="1">
+      <w:hyperlink r:id="rId19" w:history="1">
         <w:r>
           <w:rPr>
             <w:rStyle w:val="Hyperlink"/>
@@ -4414,7 +4442,7 @@
 </file>
 
 <file path=customXml/itemProps1.xml><?xml version="1.0" encoding="utf-8"?>
-<ds:datastoreItem xmlns:ds="http://schemas.openxmlformats.org/officeDocument/2006/customXml" ds:itemID="{E9A5348B-21EC-4781-87B5-FB2BE0BB3B9A}">
+<ds:datastoreItem xmlns:ds="http://schemas.openxmlformats.org/officeDocument/2006/customXml" ds:itemID="{3B0B597B-6BCF-470D-8CBB-026FB93B1A53}">
   <ds:schemaRefs>
     <ds:schemaRef ds:uri="http://schemas.openxmlformats.org/officeDocument/2006/bibliography"/>
   </ds:schemaRefs>

</xml_diff>

<commit_message>
add last version of report
</commit_message>
<xml_diff>
--- a/AS3_CS8803_DUROCHER_SERVAIS.docx
+++ b/AS3_CS8803_DUROCHER_SERVAIS.docx
@@ -10,6 +10,8 @@
           <w:lang w:val="en-US"/>
         </w:rPr>
       </w:pPr>
+      <w:bookmarkStart w:id="0" w:name="_GoBack"/>
+      <w:bookmarkEnd w:id="0"/>
       <w:r>
         <w:rPr>
           <w:lang w:val="en-US"/>
@@ -176,7 +178,27 @@
           <w:color w:val="000000" w:themeColor="text1"/>
           <w:lang w:val="en-US"/>
         </w:rPr>
-        <w:t>project includes a front end part (Android in our case) and a backend part (NodeJS &amp; MySQL embedded in a REST API).</w:t>
+        <w:t xml:space="preserve">project includes a </w:t>
+      </w:r>
+      <w:proofErr w:type="gramStart"/>
+      <w:r>
+        <w:rPr>
+          <w:rFonts w:asciiTheme="majorHAnsi" w:hAnsiTheme="majorHAnsi"/>
+          <w:i/>
+          <w:color w:val="000000" w:themeColor="text1"/>
+          <w:lang w:val="en-US"/>
+        </w:rPr>
+        <w:t>front end</w:t>
+      </w:r>
+      <w:proofErr w:type="gramEnd"/>
+      <w:r>
+        <w:rPr>
+          <w:rFonts w:asciiTheme="majorHAnsi" w:hAnsiTheme="majorHAnsi"/>
+          <w:i/>
+          <w:color w:val="000000" w:themeColor="text1"/>
+          <w:lang w:val="en-US"/>
+        </w:rPr>
+        <w:t xml:space="preserve"> part (Android in our case) and a backend part (NodeJS &amp; MySQL embedded in a REST API).</w:t>
       </w:r>
     </w:p>
     <w:p>
@@ -213,24 +235,34 @@
           <w:u w:val="single"/>
           <w:lang w:val="en-US"/>
         </w:rPr>
-        <w:t xml:space="preserve"> - YourFav</w:t>
-      </w:r>
-    </w:p>
-    <w:p>
-      <w:pPr>
-        <w:jc w:val="both"/>
-        <w:rPr>
-          <w:lang w:val="en-US"/>
-        </w:rPr>
-      </w:pPr>
-    </w:p>
-    <w:p>
-      <w:pPr>
-        <w:jc w:val="both"/>
-        <w:rPr>
-          <w:lang w:val="en-US"/>
-        </w:rPr>
-      </w:pPr>
+        <w:t xml:space="preserve"> - </w:t>
+      </w:r>
+      <w:proofErr w:type="spellStart"/>
+      <w:r>
+        <w:rPr>
+          <w:u w:val="single"/>
+          <w:lang w:val="en-US"/>
+        </w:rPr>
+        <w:t>YourFav</w:t>
+      </w:r>
+      <w:proofErr w:type="spellEnd"/>
+    </w:p>
+    <w:p>
+      <w:pPr>
+        <w:jc w:val="both"/>
+        <w:rPr>
+          <w:lang w:val="en-US"/>
+        </w:rPr>
+      </w:pPr>
+    </w:p>
+    <w:p>
+      <w:pPr>
+        <w:jc w:val="both"/>
+        <w:rPr>
+          <w:lang w:val="en-US"/>
+        </w:rPr>
+      </w:pPr>
+      <w:proofErr w:type="spellStart"/>
       <w:r>
         <w:rPr>
           <w:b/>
@@ -238,6 +270,7 @@
         </w:rPr>
         <w:t>YourFav</w:t>
       </w:r>
+      <w:proofErr w:type="spellEnd"/>
       <w:r>
         <w:rPr>
           <w:lang w:val="en-US"/>
@@ -290,7 +323,21 @@
         <w:rPr>
           <w:lang w:val="en-US"/>
         </w:rPr>
-        <w:t xml:space="preserve"> see a list of pictures from an external API (pixabay) with a tag predefined (here, we displayed pictures of puppies). The user can scroll among the list of pictures and choose some favorites </w:t>
+        <w:t xml:space="preserve"> see a list of pictures from an external API (</w:t>
+      </w:r>
+      <w:proofErr w:type="spellStart"/>
+      <w:r>
+        <w:rPr>
+          <w:lang w:val="en-US"/>
+        </w:rPr>
+        <w:t>pixabay</w:t>
+      </w:r>
+      <w:proofErr w:type="spellEnd"/>
+      <w:r>
+        <w:rPr>
+          <w:lang w:val="en-US"/>
+        </w:rPr>
+        <w:t xml:space="preserve">) with a tag predefined (here, we displayed pictures of puppies). The user can scroll among the list of pictures and choose some favorites </w:t>
       </w:r>
       <w:r>
         <w:rPr>
@@ -329,14 +376,7 @@
           <w:b/>
           <w:lang w:val="en-US"/>
         </w:rPr>
-        <w:t>pseudo-co</w:t>
-      </w:r>
-      <w:r>
-        <w:rPr>
-          <w:b/>
-          <w:lang w:val="en-US"/>
-        </w:rPr>
-        <w:t>de</w:t>
+        <w:t>pseudo-code</w:t>
       </w:r>
       <w:r>
         <w:rPr>
@@ -354,7 +394,7 @@
         <w:rPr>
           <w:lang w:val="en-US"/>
         </w:rPr>
-        <w:t xml:space="preserve">main workflow : </w:t>
+        <w:t xml:space="preserve">main workflow: </w:t>
       </w:r>
     </w:p>
     <w:p>
@@ -452,7 +492,35 @@
         <w:rPr>
           <w:lang w:val="en-US"/>
         </w:rPr>
-        <w:t xml:space="preserve"> interaction between our NodeJS server and the Pixabay API before storing information from this external API in our own DataBase.</w:t>
+        <w:t xml:space="preserve"> interaction between our NodeJS server and the </w:t>
+      </w:r>
+      <w:proofErr w:type="spellStart"/>
+      <w:r>
+        <w:rPr>
+          <w:lang w:val="en-US"/>
+        </w:rPr>
+        <w:t>Pixabay</w:t>
+      </w:r>
+      <w:proofErr w:type="spellEnd"/>
+      <w:r>
+        <w:rPr>
+          <w:lang w:val="en-US"/>
+        </w:rPr>
+        <w:t xml:space="preserve"> API before storing information from this external API in our own </w:t>
+      </w:r>
+      <w:proofErr w:type="spellStart"/>
+      <w:r>
+        <w:rPr>
+          <w:lang w:val="en-US"/>
+        </w:rPr>
+        <w:t>DataBase</w:t>
+      </w:r>
+      <w:proofErr w:type="spellEnd"/>
+      <w:r>
+        <w:rPr>
+          <w:lang w:val="en-US"/>
+        </w:rPr>
+        <w:t>.</w:t>
       </w:r>
     </w:p>
     <w:p>
@@ -507,7 +575,29 @@
         <w:rPr>
           <w:lang w:val="en-US"/>
         </w:rPr>
-        <w:t xml:space="preserve">MySQL DataBase  | </w:t>
+        <w:t xml:space="preserve">MySQL </w:t>
+      </w:r>
+      <w:proofErr w:type="spellStart"/>
+      <w:proofErr w:type="gramStart"/>
+      <w:r>
+        <w:rPr>
+          <w:lang w:val="en-US"/>
+        </w:rPr>
+        <w:t>DataBase</w:t>
+      </w:r>
+      <w:proofErr w:type="spellEnd"/>
+      <w:r>
+        <w:rPr>
+          <w:lang w:val="en-US"/>
+        </w:rPr>
+        <w:t xml:space="preserve">  |</w:t>
+      </w:r>
+      <w:proofErr w:type="gramEnd"/>
+      <w:r>
+        <w:rPr>
+          <w:lang w:val="en-US"/>
+        </w:rPr>
+        <w:t xml:space="preserve"> </w:t>
       </w:r>
       <w:r>
         <w:rPr>
@@ -515,7 +605,25 @@
           <w:color w:val="70AD47" w:themeColor="accent6"/>
           <w:lang w:val="en-US"/>
         </w:rPr>
-        <w:t>the credentials to connect to the database are set in the file src/dbconnection.js</w:t>
+        <w:t xml:space="preserve">the credentials to connect to the database are set in the file </w:t>
+      </w:r>
+      <w:proofErr w:type="spellStart"/>
+      <w:r>
+        <w:rPr>
+          <w:i/>
+          <w:color w:val="70AD47" w:themeColor="accent6"/>
+          <w:lang w:val="en-US"/>
+        </w:rPr>
+        <w:t>src</w:t>
+      </w:r>
+      <w:proofErr w:type="spellEnd"/>
+      <w:r>
+        <w:rPr>
+          <w:i/>
+          <w:color w:val="70AD47" w:themeColor="accent6"/>
+          <w:lang w:val="en-US"/>
+        </w:rPr>
+        <w:t>/dbconnection.js</w:t>
       </w:r>
     </w:p>
     <w:p>
@@ -530,12 +638,35 @@
           <w:lang w:val="en-US"/>
         </w:rPr>
       </w:pPr>
-      <w:r>
-        <w:rPr>
-          <w:lang w:val="en-US"/>
-        </w:rPr>
-        <w:t xml:space="preserve">NodeJS with npm | </w:t>
-      </w:r>
+      <w:proofErr w:type="spellStart"/>
+      <w:r>
+        <w:rPr>
+          <w:lang w:val="en-US"/>
+        </w:rPr>
+        <w:t>NodeJS</w:t>
+      </w:r>
+      <w:proofErr w:type="spellEnd"/>
+      <w:r>
+        <w:rPr>
+          <w:lang w:val="en-US"/>
+        </w:rPr>
+        <w:t xml:space="preserve"> with </w:t>
+      </w:r>
+      <w:proofErr w:type="spellStart"/>
+      <w:r>
+        <w:rPr>
+          <w:lang w:val="en-US"/>
+        </w:rPr>
+        <w:t>npm</w:t>
+      </w:r>
+      <w:proofErr w:type="spellEnd"/>
+      <w:r>
+        <w:rPr>
+          <w:lang w:val="en-US"/>
+        </w:rPr>
+        <w:t xml:space="preserve"> | </w:t>
+      </w:r>
+      <w:proofErr w:type="spellStart"/>
       <w:r>
         <w:rPr>
           <w:b/>
@@ -543,16 +674,9 @@
           <w:color w:val="70AD47" w:themeColor="accent6"/>
           <w:lang w:val="en-US"/>
         </w:rPr>
-        <w:t>npm install</w:t>
-      </w:r>
-      <w:r>
-        <w:rPr>
-          <w:i/>
-          <w:color w:val="70AD47" w:themeColor="accent6"/>
-          <w:lang w:val="en-US"/>
-        </w:rPr>
-        <w:t xml:space="preserve"> &amp; </w:t>
-      </w:r>
+        <w:t>npm</w:t>
+      </w:r>
+      <w:proofErr w:type="spellEnd"/>
       <w:r>
         <w:rPr>
           <w:b/>
@@ -560,7 +684,35 @@
           <w:color w:val="70AD47" w:themeColor="accent6"/>
           <w:lang w:val="en-US"/>
         </w:rPr>
-        <w:t>npm start</w:t>
+        <w:t xml:space="preserve"> install</w:t>
+      </w:r>
+      <w:r>
+        <w:rPr>
+          <w:i/>
+          <w:color w:val="70AD47" w:themeColor="accent6"/>
+          <w:lang w:val="en-US"/>
+        </w:rPr>
+        <w:t xml:space="preserve"> &amp; </w:t>
+      </w:r>
+      <w:proofErr w:type="spellStart"/>
+      <w:r>
+        <w:rPr>
+          <w:b/>
+          <w:i/>
+          <w:color w:val="70AD47" w:themeColor="accent6"/>
+          <w:lang w:val="en-US"/>
+        </w:rPr>
+        <w:t>npm</w:t>
+      </w:r>
+      <w:proofErr w:type="spellEnd"/>
+      <w:r>
+        <w:rPr>
+          <w:b/>
+          <w:i/>
+          <w:color w:val="70AD47" w:themeColor="accent6"/>
+          <w:lang w:val="en-US"/>
+        </w:rPr>
+        <w:t xml:space="preserve"> start</w:t>
       </w:r>
       <w:r>
         <w:rPr>
@@ -730,7 +882,19 @@
         <w:rPr>
           <w:lang w:val="en-US"/>
         </w:rPr>
-        <w:t>to build our backend because NodeJS provides many library to make an easy set up (express-generator</w:t>
+        <w:t>to build our backend because NodeJS provides many librar</w:t>
+      </w:r>
+      <w:r>
+        <w:rPr>
+          <w:lang w:val="en-US"/>
+        </w:rPr>
+        <w:t>ies</w:t>
+      </w:r>
+      <w:r>
+        <w:rPr>
+          <w:lang w:val="en-US"/>
+        </w:rPr>
+        <w:t xml:space="preserve"> to make an easy set up (express-generator</w:t>
       </w:r>
       <w:r>
         <w:rPr>
@@ -772,25 +936,46 @@
           <w:lang w:val="en-US"/>
         </w:rPr>
       </w:pPr>
+      <w:proofErr w:type="gramStart"/>
       <w:r>
         <w:rPr>
           <w:b/>
           <w:lang w:val="en-US"/>
         </w:rPr>
-        <w:t>./public</w:t>
-      </w:r>
+        <w:t>./</w:t>
+      </w:r>
+      <w:proofErr w:type="gramEnd"/>
       <w:r>
         <w:rPr>
           <w:b/>
           <w:lang w:val="en-US"/>
         </w:rPr>
+        <w:t>public</w:t>
+      </w:r>
+      <w:r>
+        <w:rPr>
+          <w:b/>
+          <w:lang w:val="en-US"/>
+        </w:rPr>
         <w:t xml:space="preserve"> </w:t>
       </w:r>
       <w:r>
         <w:rPr>
           <w:lang w:val="en-US"/>
         </w:rPr>
-        <w:t>: Every files that can be publically accessed. Here</w:t>
+        <w:t xml:space="preserve">: Every files that can be </w:t>
+      </w:r>
+      <w:r>
+        <w:rPr>
+          <w:lang w:val="en-US"/>
+        </w:rPr>
+        <w:t>publicly</w:t>
+      </w:r>
+      <w:r>
+        <w:rPr>
+          <w:lang w:val="en-US"/>
+        </w:rPr>
+        <w:t xml:space="preserve"> accessed. Here</w:t>
       </w:r>
       <w:r>
         <w:rPr>
@@ -842,18 +1027,78 @@
           <w:lang w:val="en-US"/>
         </w:rPr>
       </w:pPr>
+      <w:proofErr w:type="gramStart"/>
       <w:r>
         <w:rPr>
           <w:b/>
           <w:lang w:val="en-US"/>
         </w:rPr>
-        <w:t xml:space="preserve">./node_modules </w:t>
-      </w:r>
-      <w:r>
-        <w:rPr>
-          <w:lang w:val="en-US"/>
-        </w:rPr>
-        <w:t>: All NodeJS dependencies linked with npm and managed via the package.json file</w:t>
+        <w:t>./</w:t>
+      </w:r>
+      <w:proofErr w:type="spellStart"/>
+      <w:proofErr w:type="gramEnd"/>
+      <w:r>
+        <w:rPr>
+          <w:b/>
+          <w:lang w:val="en-US"/>
+        </w:rPr>
+        <w:t>node_modules</w:t>
+      </w:r>
+      <w:proofErr w:type="spellEnd"/>
+      <w:r>
+        <w:rPr>
+          <w:b/>
+          <w:lang w:val="en-US"/>
+        </w:rPr>
+        <w:t xml:space="preserve"> </w:t>
+      </w:r>
+      <w:r>
+        <w:rPr>
+          <w:lang w:val="en-US"/>
+        </w:rPr>
+        <w:t xml:space="preserve">: All </w:t>
+      </w:r>
+      <w:proofErr w:type="spellStart"/>
+      <w:r>
+        <w:rPr>
+          <w:lang w:val="en-US"/>
+        </w:rPr>
+        <w:t>NodeJS</w:t>
+      </w:r>
+      <w:proofErr w:type="spellEnd"/>
+      <w:r>
+        <w:rPr>
+          <w:lang w:val="en-US"/>
+        </w:rPr>
+        <w:t xml:space="preserve"> dependencies linked with </w:t>
+      </w:r>
+      <w:proofErr w:type="spellStart"/>
+      <w:r>
+        <w:rPr>
+          <w:lang w:val="en-US"/>
+        </w:rPr>
+        <w:t>npm</w:t>
+      </w:r>
+      <w:proofErr w:type="spellEnd"/>
+      <w:r>
+        <w:rPr>
+          <w:lang w:val="en-US"/>
+        </w:rPr>
+        <w:t xml:space="preserve"> and managed via the </w:t>
+      </w:r>
+      <w:proofErr w:type="spellStart"/>
+      <w:r>
+        <w:rPr>
+          <w:lang w:val="en-US"/>
+        </w:rPr>
+        <w:t>package.json</w:t>
+      </w:r>
+      <w:proofErr w:type="spellEnd"/>
+      <w:r>
+        <w:rPr>
+          <w:lang w:val="en-US"/>
+        </w:rPr>
+        <w:t xml:space="preserve"> file</w:t>
       </w:r>
       <w:r>
         <w:rPr>
@@ -876,12 +1121,21 @@
           <w:lang w:val="en-US"/>
         </w:rPr>
       </w:pPr>
+      <w:proofErr w:type="gramStart"/>
       <w:r>
         <w:rPr>
           <w:b/>
           <w:lang w:val="en-US"/>
         </w:rPr>
-        <w:t xml:space="preserve">./bin </w:t>
+        <w:t>./</w:t>
+      </w:r>
+      <w:proofErr w:type="gramEnd"/>
+      <w:r>
+        <w:rPr>
+          <w:b/>
+          <w:lang w:val="en-US"/>
+        </w:rPr>
+        <w:t xml:space="preserve">bin </w:t>
       </w:r>
       <w:r>
         <w:rPr>
@@ -903,12 +1157,21 @@
           <w:lang w:val="en-US"/>
         </w:rPr>
       </w:pPr>
+      <w:proofErr w:type="gramStart"/>
       <w:r>
         <w:rPr>
           <w:b/>
           <w:lang w:val="en-US"/>
         </w:rPr>
-        <w:t xml:space="preserve">./sources: </w:t>
+        <w:t>./</w:t>
+      </w:r>
+      <w:proofErr w:type="gramEnd"/>
+      <w:r>
+        <w:rPr>
+          <w:b/>
+          <w:lang w:val="en-US"/>
+        </w:rPr>
+        <w:t xml:space="preserve">sources: </w:t>
       </w:r>
       <w:r>
         <w:rPr>
@@ -930,24 +1193,70 @@
           <w:lang w:val="en-US"/>
         </w:rPr>
       </w:pPr>
+      <w:proofErr w:type="gramStart"/>
       <w:r>
         <w:rPr>
           <w:b/>
           <w:lang w:val="en-US"/>
         </w:rPr>
-        <w:t xml:space="preserve">./src </w:t>
-      </w:r>
-      <w:r>
-        <w:rPr>
-          <w:lang w:val="en-US"/>
-        </w:rPr>
-        <w:t>: Contains the model of our data. The SQL command to be executed from the NodeJS server to the database. The DataBase connection’s parameters.</w:t>
-      </w:r>
-      <w:r>
-        <w:rPr>
-          <w:lang w:val="en-US"/>
-        </w:rPr>
-        <w:t xml:space="preserve"> Some .sql files to build and keep our database consistent on our different computers</w:t>
+        <w:t>./</w:t>
+      </w:r>
+      <w:proofErr w:type="spellStart"/>
+      <w:proofErr w:type="gramEnd"/>
+      <w:r>
+        <w:rPr>
+          <w:b/>
+          <w:lang w:val="en-US"/>
+        </w:rPr>
+        <w:t>src</w:t>
+      </w:r>
+      <w:proofErr w:type="spellEnd"/>
+      <w:r>
+        <w:rPr>
+          <w:b/>
+          <w:lang w:val="en-US"/>
+        </w:rPr>
+        <w:t xml:space="preserve"> </w:t>
+      </w:r>
+      <w:r>
+        <w:rPr>
+          <w:lang w:val="en-US"/>
+        </w:rPr>
+        <w:t xml:space="preserve">: Contains the model of our data. The SQL command to be executed from the NodeJS server to the database. The </w:t>
+      </w:r>
+      <w:proofErr w:type="spellStart"/>
+      <w:r>
+        <w:rPr>
+          <w:lang w:val="en-US"/>
+        </w:rPr>
+        <w:t>DataBase</w:t>
+      </w:r>
+      <w:proofErr w:type="spellEnd"/>
+      <w:r>
+        <w:rPr>
+          <w:lang w:val="en-US"/>
+        </w:rPr>
+        <w:t xml:space="preserve"> connection’s parameters.</w:t>
+      </w:r>
+      <w:r>
+        <w:rPr>
+          <w:lang w:val="en-US"/>
+        </w:rPr>
+        <w:t xml:space="preserve"> Some .</w:t>
+      </w:r>
+      <w:proofErr w:type="spellStart"/>
+      <w:r>
+        <w:rPr>
+          <w:lang w:val="en-US"/>
+        </w:rPr>
+        <w:t>sql</w:t>
+      </w:r>
+      <w:proofErr w:type="spellEnd"/>
+      <w:r>
+        <w:rPr>
+          <w:lang w:val="en-US"/>
+        </w:rPr>
+        <w:t xml:space="preserve"> files to build and keep our database consistent on our different computers</w:t>
       </w:r>
       <w:r>
         <w:rPr>
@@ -970,12 +1279,21 @@
           <w:lang w:val="en-US"/>
         </w:rPr>
       </w:pPr>
+      <w:proofErr w:type="gramStart"/>
       <w:r>
         <w:rPr>
           <w:b/>
           <w:lang w:val="en-US"/>
         </w:rPr>
-        <w:t xml:space="preserve">./views </w:t>
+        <w:t>./</w:t>
+      </w:r>
+      <w:proofErr w:type="gramEnd"/>
+      <w:r>
+        <w:rPr>
+          <w:b/>
+          <w:lang w:val="en-US"/>
+        </w:rPr>
+        <w:t xml:space="preserve">views </w:t>
       </w:r>
       <w:r>
         <w:rPr>
@@ -1239,6 +1557,7 @@
           <w:b/>
           <w:lang w:val="en-US"/>
         </w:rPr>
+        <w:lastRenderedPageBreak/>
         <w:t>Feature 2</w:t>
       </w:r>
     </w:p>
@@ -1473,13 +1792,22 @@
           <w:i/>
           <w:lang w:val="en-US"/>
         </w:rPr>
-        <w:t xml:space="preserve"> pixabay</w:t>
-      </w:r>
+        <w:t xml:space="preserve"> </w:t>
+      </w:r>
+      <w:proofErr w:type="spellStart"/>
       <w:r>
         <w:rPr>
           <w:i/>
           <w:lang w:val="en-US"/>
         </w:rPr>
+        <w:t>pixabay</w:t>
+      </w:r>
+      <w:proofErr w:type="spellEnd"/>
+      <w:r>
+        <w:rPr>
+          <w:i/>
+          <w:lang w:val="en-US"/>
+        </w:rPr>
         <w:t xml:space="preserve"> API</w:t>
       </w:r>
       <w:r>
@@ -1496,8 +1824,6 @@
         </w:rPr>
         <w:t xml:space="preserve"> own</w:t>
       </w:r>
-      <w:bookmarkStart w:id="0" w:name="_GoBack"/>
-      <w:bookmarkEnd w:id="0"/>
       <w:r>
         <w:rPr>
           <w:i/>
@@ -1606,15 +1932,511 @@
           <w:ilvl w:val="0"/>
           <w:numId w:val="4"/>
         </w:numPr>
-        <w:rPr>
-          <w:lang w:val="en-US"/>
-        </w:rPr>
-      </w:pPr>
-      <w:r>
-        <w:rPr>
-          <w:lang w:val="en-US"/>
-        </w:rPr>
-        <w:t>Front-end: Android application &amp; Design.</w:t>
+        <w:spacing w:after="240"/>
+        <w:rPr>
+          <w:lang w:val="en-US"/>
+        </w:rPr>
+      </w:pPr>
+      <w:r>
+        <w:rPr>
+          <w:u w:val="single"/>
+          <w:lang w:val="en-US"/>
+        </w:rPr>
+        <w:lastRenderedPageBreak/>
+        <w:t>Front-end: Android application &amp; Design</w:t>
+      </w:r>
+      <w:r>
+        <w:rPr>
+          <w:lang w:val="en-US"/>
+        </w:rPr>
+        <w:t>.</w:t>
+      </w:r>
+    </w:p>
+    <w:p>
+      <w:pPr>
+        <w:jc w:val="both"/>
+        <w:rPr>
+          <w:lang w:val="en-US"/>
+        </w:rPr>
+      </w:pPr>
+      <w:r>
+        <w:rPr>
+          <w:lang w:val="en-US"/>
+        </w:rPr>
+        <w:t xml:space="preserve">Our Android application has a very simple design. When you open it, it displays you a list of all the pictures on </w:t>
+      </w:r>
+      <w:proofErr w:type="spellStart"/>
+      <w:r>
+        <w:rPr>
+          <w:lang w:val="en-US"/>
+        </w:rPr>
+        <w:t>pixabay</w:t>
+      </w:r>
+      <w:proofErr w:type="spellEnd"/>
+      <w:r>
+        <w:rPr>
+          <w:lang w:val="en-US"/>
+        </w:rPr>
+        <w:t xml:space="preserve"> with a special tag (it is set to “puppy”). Next to each picture, there is a ‘like’ button, so that you can add this picture to your favorites’ list.</w:t>
+      </w:r>
+    </w:p>
+    <w:p>
+      <w:pPr>
+        <w:jc w:val="both"/>
+        <w:rPr>
+          <w:lang w:val="en-US"/>
+        </w:rPr>
+      </w:pPr>
+    </w:p>
+    <w:p>
+      <w:pPr>
+        <w:jc w:val="both"/>
+        <w:rPr>
+          <w:lang w:val="en-US"/>
+        </w:rPr>
+      </w:pPr>
+      <w:r>
+        <w:rPr>
+          <w:noProof/>
+          <w:lang w:eastAsia="fr-FR"/>
+        </w:rPr>
+        <w:drawing>
+          <wp:anchor distT="0" distB="0" distL="114300" distR="114300" simplePos="0" relativeHeight="251659264" behindDoc="1" locked="0" layoutInCell="1" allowOverlap="1" wp14:anchorId="0621DD3F" wp14:editId="3BC88B08">
+            <wp:simplePos x="0" y="0"/>
+            <wp:positionH relativeFrom="margin">
+              <wp:align>center</wp:align>
+            </wp:positionH>
+            <wp:positionV relativeFrom="paragraph">
+              <wp:posOffset>68874</wp:posOffset>
+            </wp:positionV>
+            <wp:extent cx="2188800" cy="4374000"/>
+            <wp:effectExtent l="0" t="0" r="2540" b="7620"/>
+            <wp:wrapTight wrapText="bothSides">
+              <wp:wrapPolygon edited="0">
+                <wp:start x="0" y="0"/>
+                <wp:lineTo x="0" y="21544"/>
+                <wp:lineTo x="21437" y="21544"/>
+                <wp:lineTo x="21437" y="0"/>
+                <wp:lineTo x="0" y="0"/>
+              </wp:wrapPolygon>
+            </wp:wrapTight>
+            <wp:docPr id="4" name="Grafik 4"/>
+            <wp:cNvGraphicFramePr>
+              <a:graphicFrameLocks xmlns:a="http://schemas.openxmlformats.org/drawingml/2006/main" noChangeAspect="1"/>
+            </wp:cNvGraphicFramePr>
+            <a:graphic xmlns:a="http://schemas.openxmlformats.org/drawingml/2006/main">
+              <a:graphicData uri="http://schemas.openxmlformats.org/drawingml/2006/picture">
+                <pic:pic xmlns:pic="http://schemas.openxmlformats.org/drawingml/2006/picture">
+                  <pic:nvPicPr>
+                    <pic:cNvPr id="1" name=""/>
+                    <pic:cNvPicPr/>
+                  </pic:nvPicPr>
+                  <pic:blipFill>
+                    <a:blip r:embed="rId10">
+                      <a:extLst>
+                        <a:ext uri="{28A0092B-C50C-407E-A947-70E740481C1C}">
+                          <a14:useLocalDpi xmlns:a14="http://schemas.microsoft.com/office/drawing/2010/main" val="0"/>
+                        </a:ext>
+                      </a:extLst>
+                    </a:blip>
+                    <a:stretch>
+                      <a:fillRect/>
+                    </a:stretch>
+                  </pic:blipFill>
+                  <pic:spPr>
+                    <a:xfrm>
+                      <a:off x="0" y="0"/>
+                      <a:ext cx="2188800" cy="4374000"/>
+                    </a:xfrm>
+                    <a:prstGeom prst="rect">
+                      <a:avLst/>
+                    </a:prstGeom>
+                  </pic:spPr>
+                </pic:pic>
+              </a:graphicData>
+            </a:graphic>
+          </wp:anchor>
+        </w:drawing>
+      </w:r>
+    </w:p>
+    <w:p>
+      <w:pPr>
+        <w:jc w:val="both"/>
+        <w:rPr>
+          <w:lang w:val="en-US"/>
+        </w:rPr>
+      </w:pPr>
+    </w:p>
+    <w:p>
+      <w:pPr>
+        <w:jc w:val="both"/>
+        <w:rPr>
+          <w:lang w:val="en-US"/>
+        </w:rPr>
+      </w:pPr>
+    </w:p>
+    <w:p>
+      <w:pPr>
+        <w:jc w:val="both"/>
+        <w:rPr>
+          <w:lang w:val="en-US"/>
+        </w:rPr>
+      </w:pPr>
+    </w:p>
+    <w:p>
+      <w:pPr>
+        <w:jc w:val="both"/>
+        <w:rPr>
+          <w:lang w:val="en-US"/>
+        </w:rPr>
+      </w:pPr>
+    </w:p>
+    <w:p>
+      <w:pPr>
+        <w:jc w:val="both"/>
+        <w:rPr>
+          <w:lang w:val="en-US"/>
+        </w:rPr>
+      </w:pPr>
+    </w:p>
+    <w:p>
+      <w:pPr>
+        <w:jc w:val="both"/>
+        <w:rPr>
+          <w:lang w:val="en-US"/>
+        </w:rPr>
+      </w:pPr>
+    </w:p>
+    <w:p>
+      <w:pPr>
+        <w:jc w:val="both"/>
+        <w:rPr>
+          <w:lang w:val="en-US"/>
+        </w:rPr>
+      </w:pPr>
+    </w:p>
+    <w:p>
+      <w:pPr>
+        <w:jc w:val="both"/>
+        <w:rPr>
+          <w:lang w:val="en-US"/>
+        </w:rPr>
+      </w:pPr>
+    </w:p>
+    <w:p>
+      <w:pPr>
+        <w:jc w:val="both"/>
+        <w:rPr>
+          <w:lang w:val="en-US"/>
+        </w:rPr>
+      </w:pPr>
+    </w:p>
+    <w:p>
+      <w:pPr>
+        <w:jc w:val="both"/>
+        <w:rPr>
+          <w:lang w:val="en-US"/>
+        </w:rPr>
+      </w:pPr>
+    </w:p>
+    <w:p>
+      <w:pPr>
+        <w:jc w:val="both"/>
+        <w:rPr>
+          <w:lang w:val="en-US"/>
+        </w:rPr>
+      </w:pPr>
+    </w:p>
+    <w:p>
+      <w:pPr>
+        <w:jc w:val="both"/>
+        <w:rPr>
+          <w:lang w:val="en-US"/>
+        </w:rPr>
+      </w:pPr>
+    </w:p>
+    <w:p>
+      <w:pPr>
+        <w:jc w:val="both"/>
+        <w:rPr>
+          <w:lang w:val="en-US"/>
+        </w:rPr>
+      </w:pPr>
+    </w:p>
+    <w:p>
+      <w:pPr>
+        <w:jc w:val="both"/>
+        <w:rPr>
+          <w:lang w:val="en-US"/>
+        </w:rPr>
+      </w:pPr>
+    </w:p>
+    <w:p>
+      <w:pPr>
+        <w:jc w:val="both"/>
+        <w:rPr>
+          <w:lang w:val="en-US"/>
+        </w:rPr>
+      </w:pPr>
+    </w:p>
+    <w:p>
+      <w:pPr>
+        <w:jc w:val="both"/>
+        <w:rPr>
+          <w:lang w:val="en-US"/>
+        </w:rPr>
+      </w:pPr>
+    </w:p>
+    <w:p>
+      <w:pPr>
+        <w:jc w:val="both"/>
+        <w:rPr>
+          <w:lang w:val="en-US"/>
+        </w:rPr>
+      </w:pPr>
+    </w:p>
+    <w:p>
+      <w:pPr>
+        <w:jc w:val="both"/>
+        <w:rPr>
+          <w:lang w:val="en-US"/>
+        </w:rPr>
+      </w:pPr>
+    </w:p>
+    <w:p>
+      <w:pPr>
+        <w:jc w:val="both"/>
+        <w:rPr>
+          <w:lang w:val="en-US"/>
+        </w:rPr>
+      </w:pPr>
+    </w:p>
+    <w:p>
+      <w:pPr>
+        <w:jc w:val="both"/>
+        <w:rPr>
+          <w:lang w:val="en-US"/>
+        </w:rPr>
+      </w:pPr>
+    </w:p>
+    <w:p>
+      <w:pPr>
+        <w:jc w:val="both"/>
+        <w:rPr>
+          <w:lang w:val="en-US"/>
+        </w:rPr>
+      </w:pPr>
+    </w:p>
+    <w:p>
+      <w:pPr>
+        <w:jc w:val="both"/>
+        <w:rPr>
+          <w:lang w:val="en-US"/>
+        </w:rPr>
+      </w:pPr>
+    </w:p>
+    <w:p>
+      <w:pPr>
+        <w:jc w:val="both"/>
+        <w:rPr>
+          <w:lang w:val="en-US"/>
+        </w:rPr>
+      </w:pPr>
+    </w:p>
+    <w:p>
+      <w:pPr>
+        <w:jc w:val="both"/>
+        <w:rPr>
+          <w:lang w:val="en-US"/>
+        </w:rPr>
+      </w:pPr>
+    </w:p>
+    <w:p>
+      <w:pPr>
+        <w:jc w:val="both"/>
+        <w:rPr>
+          <w:lang w:val="en-US"/>
+        </w:rPr>
+      </w:pPr>
+    </w:p>
+    <w:p>
+      <w:pPr>
+        <w:jc w:val="both"/>
+        <w:rPr>
+          <w:lang w:val="en-US"/>
+        </w:rPr>
+      </w:pPr>
+      <w:r>
+        <w:rPr>
+          <w:lang w:val="en-US"/>
+        </w:rPr>
+        <w:t xml:space="preserve">When we the user clicks on one of the buttons, the picture is added in his list in the database. We tried to implement a design with tabs, so that you can choose between the first tab with all the pictures and the second tab only with your favorites. This code can be found on the branch </w:t>
+      </w:r>
+      <w:proofErr w:type="spellStart"/>
+      <w:proofErr w:type="gramStart"/>
+      <w:r>
+        <w:rPr>
+          <w:lang w:val="en-US"/>
+        </w:rPr>
+        <w:t>androidTabs</w:t>
+      </w:r>
+      <w:proofErr w:type="spellEnd"/>
+      <w:r>
+        <w:rPr>
+          <w:lang w:val="en-US"/>
+        </w:rPr>
+        <w:t>,</w:t>
+      </w:r>
+      <w:proofErr w:type="gramEnd"/>
+      <w:r>
+        <w:rPr>
+          <w:lang w:val="en-US"/>
+        </w:rPr>
+        <w:t xml:space="preserve"> however we haven’t yet got this part working.</w:t>
+      </w:r>
+    </w:p>
+    <w:p>
+      <w:pPr>
+        <w:jc w:val="both"/>
+        <w:rPr>
+          <w:lang w:val="en-US"/>
+        </w:rPr>
+      </w:pPr>
+    </w:p>
+    <w:p>
+      <w:pPr>
+        <w:jc w:val="both"/>
+        <w:rPr>
+          <w:lang w:val="en-US"/>
+        </w:rPr>
+      </w:pPr>
+      <w:r>
+        <w:rPr>
+          <w:lang w:val="en-US"/>
+        </w:rPr>
+        <w:t xml:space="preserve">On the master branch, we have the working app. Therefore, we first implemented a </w:t>
+      </w:r>
+      <w:proofErr w:type="spellStart"/>
+      <w:r>
+        <w:rPr>
+          <w:lang w:val="en-US"/>
+        </w:rPr>
+        <w:t>RecyclerView</w:t>
+      </w:r>
+      <w:proofErr w:type="spellEnd"/>
+      <w:r>
+        <w:rPr>
+          <w:lang w:val="en-US"/>
+        </w:rPr>
+        <w:t xml:space="preserve"> </w:t>
+      </w:r>
+      <w:r>
+        <w:rPr>
+          <w:lang w:val="en-US"/>
+        </w:rPr>
+        <w:t xml:space="preserve">(with it </w:t>
+      </w:r>
+      <w:proofErr w:type="spellStart"/>
+      <w:r>
+        <w:rPr>
+          <w:lang w:val="en-US"/>
+        </w:rPr>
+        <w:t>ViewHolder</w:t>
+      </w:r>
+      <w:proofErr w:type="spellEnd"/>
+      <w:r>
+        <w:rPr>
+          <w:lang w:val="en-US"/>
+        </w:rPr>
+        <w:t xml:space="preserve"> and </w:t>
+      </w:r>
+      <w:proofErr w:type="spellStart"/>
+      <w:r>
+        <w:rPr>
+          <w:lang w:val="en-US"/>
+        </w:rPr>
+        <w:t>Adaper</w:t>
+      </w:r>
+      <w:proofErr w:type="spellEnd"/>
+      <w:r>
+        <w:rPr>
+          <w:lang w:val="en-US"/>
+        </w:rPr>
+        <w:t xml:space="preserve">) </w:t>
+      </w:r>
+      <w:r>
+        <w:rPr>
+          <w:lang w:val="en-US"/>
+        </w:rPr>
+        <w:t>to view the pictures dynamically. Then, we added the GET request (via volley)</w:t>
+      </w:r>
+      <w:r>
+        <w:rPr>
+          <w:lang w:val="en-US"/>
+        </w:rPr>
+        <w:t xml:space="preserve"> to get the content via our REST API. The information retrieved is stored in a list of pictures that will be displayed in the </w:t>
+      </w:r>
+      <w:proofErr w:type="spellStart"/>
+      <w:r>
+        <w:rPr>
+          <w:lang w:val="en-US"/>
+        </w:rPr>
+        <w:t>ListView</w:t>
+      </w:r>
+      <w:proofErr w:type="spellEnd"/>
+      <w:r>
+        <w:rPr>
+          <w:lang w:val="en-US"/>
+        </w:rPr>
+        <w:t xml:space="preserve">. (As it takes some time to retrieve all the data, it will not display the pictures. So, we cheated a bit and added a few pictures of cities whose </w:t>
+      </w:r>
+      <w:proofErr w:type="spellStart"/>
+      <w:r>
+        <w:rPr>
+          <w:lang w:val="en-US"/>
+        </w:rPr>
+        <w:t>url</w:t>
+      </w:r>
+      <w:proofErr w:type="spellEnd"/>
+      <w:r>
+        <w:rPr>
+          <w:lang w:val="en-US"/>
+        </w:rPr>
+        <w:t xml:space="preserve"> does not have to be retrieved via the REST API.) We do not store the pictures themselves, but rather their </w:t>
+      </w:r>
+      <w:proofErr w:type="spellStart"/>
+      <w:r>
+        <w:rPr>
+          <w:lang w:val="en-US"/>
+        </w:rPr>
+        <w:t>url</w:t>
+      </w:r>
+      <w:proofErr w:type="spellEnd"/>
+      <w:r>
+        <w:rPr>
+          <w:lang w:val="en-US"/>
+        </w:rPr>
+        <w:t xml:space="preserve"> and each time it should be displayed, we download it via Picasso.</w:t>
+      </w:r>
+      <w:r>
+        <w:rPr>
+          <w:lang w:val="en-US"/>
+        </w:rPr>
+        <w:t xml:space="preserve"> When the like button is hit, the app makes a POST request with the picture id, its </w:t>
+      </w:r>
+      <w:proofErr w:type="spellStart"/>
+      <w:r>
+        <w:rPr>
+          <w:lang w:val="en-US"/>
+        </w:rPr>
+        <w:t>url</w:t>
+      </w:r>
+      <w:proofErr w:type="spellEnd"/>
+      <w:r>
+        <w:rPr>
+          <w:lang w:val="en-US"/>
+        </w:rPr>
+        <w:t xml:space="preserve"> and the user id, to add it in the database.</w:t>
       </w:r>
       <w:r>
         <w:rPr>
@@ -1631,13 +2453,215 @@
           <w:numId w:val="4"/>
         </w:numPr>
         <w:rPr>
-          <w:lang w:val="en-US"/>
-        </w:rPr>
-      </w:pPr>
-      <w:r>
-        <w:rPr>
-          <w:lang w:val="en-US"/>
-        </w:rPr>
+          <w:u w:val="single"/>
+          <w:lang w:val="en-US"/>
+        </w:rPr>
+      </w:pPr>
+      <w:r>
+        <w:rPr>
+          <w:u w:val="single"/>
+          <w:lang w:val="en-US"/>
+        </w:rPr>
+        <w:lastRenderedPageBreak/>
+        <w:t>Git History</w:t>
+      </w:r>
+    </w:p>
+    <w:p>
+      <w:pPr>
+        <w:rPr>
+          <w:lang w:val="en-US"/>
+        </w:rPr>
+      </w:pPr>
+      <w:r>
+        <w:rPr>
+          <w:lang w:val="en-US"/>
+        </w:rPr>
+        <w:t xml:space="preserve">git repository: </w:t>
+      </w:r>
+      <w:hyperlink r:id="rId11" w:history="1">
+        <w:r>
+          <w:rPr>
+            <w:rStyle w:val="Lienhypertexte"/>
+            <w:lang w:val="en-US"/>
+          </w:rPr>
+          <w:t>https://github.com/AlexisDrch/CS8803-YourFav</w:t>
+        </w:r>
+      </w:hyperlink>
+      <w:r>
+        <w:rPr>
+          <w:lang w:val="en-US"/>
+        </w:rPr>
+        <w:t xml:space="preserve"> </w:t>
+      </w:r>
+    </w:p>
+    <w:p>
+      <w:pPr>
+        <w:rPr>
+          <w:lang w:val="en-US"/>
+        </w:rPr>
+      </w:pPr>
+    </w:p>
+    <w:p>
+      <w:pPr>
+        <w:rPr>
+          <w:lang w:val="en-US"/>
+        </w:rPr>
+      </w:pPr>
+      <w:r>
+        <w:rPr>
+          <w:noProof/>
+          <w:lang w:eastAsia="fr-FR"/>
+        </w:rPr>
+        <w:drawing>
+          <wp:inline distT="0" distB="0" distL="0" distR="0" wp14:anchorId="2AA3BACD" wp14:editId="6642170C">
+            <wp:extent cx="6496050" cy="4286250"/>
+            <wp:effectExtent l="0" t="0" r="0" b="0"/>
+            <wp:docPr id="6" name="Grafik 6"/>
+            <wp:cNvGraphicFramePr>
+              <a:graphicFrameLocks xmlns:a="http://schemas.openxmlformats.org/drawingml/2006/main" noChangeAspect="1"/>
+            </wp:cNvGraphicFramePr>
+            <a:graphic xmlns:a="http://schemas.openxmlformats.org/drawingml/2006/main">
+              <a:graphicData uri="http://schemas.openxmlformats.org/drawingml/2006/picture">
+                <pic:pic xmlns:pic="http://schemas.openxmlformats.org/drawingml/2006/picture">
+                  <pic:nvPicPr>
+                    <pic:cNvPr id="1" name=""/>
+                    <pic:cNvPicPr/>
+                  </pic:nvPicPr>
+                  <pic:blipFill>
+                    <a:blip r:embed="rId12"/>
+                    <a:stretch>
+                      <a:fillRect/>
+                    </a:stretch>
+                  </pic:blipFill>
+                  <pic:spPr>
+                    <a:xfrm>
+                      <a:off x="0" y="0"/>
+                      <a:ext cx="6496050" cy="4286250"/>
+                    </a:xfrm>
+                    <a:prstGeom prst="rect">
+                      <a:avLst/>
+                    </a:prstGeom>
+                  </pic:spPr>
+                </pic:pic>
+              </a:graphicData>
+            </a:graphic>
+          </wp:inline>
+        </w:drawing>
+      </w:r>
+    </w:p>
+    <w:p>
+      <w:pPr>
+        <w:rPr>
+          <w:lang w:val="en-US"/>
+        </w:rPr>
+      </w:pPr>
+      <w:r>
+        <w:rPr>
+          <w:noProof/>
+          <w:lang w:eastAsia="fr-FR"/>
+        </w:rPr>
+        <w:drawing>
+          <wp:inline distT="0" distB="0" distL="0" distR="0" wp14:anchorId="7F071FC0" wp14:editId="06ACEBBC">
+            <wp:extent cx="6642100" cy="3471545"/>
+            <wp:effectExtent l="0" t="0" r="6350" b="0"/>
+            <wp:docPr id="8" name="Grafik 8"/>
+            <wp:cNvGraphicFramePr>
+              <a:graphicFrameLocks xmlns:a="http://schemas.openxmlformats.org/drawingml/2006/main" noChangeAspect="1"/>
+            </wp:cNvGraphicFramePr>
+            <a:graphic xmlns:a="http://schemas.openxmlformats.org/drawingml/2006/main">
+              <a:graphicData uri="http://schemas.openxmlformats.org/drawingml/2006/picture">
+                <pic:pic xmlns:pic="http://schemas.openxmlformats.org/drawingml/2006/picture">
+                  <pic:nvPicPr>
+                    <pic:cNvPr id="1" name=""/>
+                    <pic:cNvPicPr/>
+                  </pic:nvPicPr>
+                  <pic:blipFill>
+                    <a:blip r:embed="rId13"/>
+                    <a:stretch>
+                      <a:fillRect/>
+                    </a:stretch>
+                  </pic:blipFill>
+                  <pic:spPr>
+                    <a:xfrm>
+                      <a:off x="0" y="0"/>
+                      <a:ext cx="6642100" cy="3471545"/>
+                    </a:xfrm>
+                    <a:prstGeom prst="rect">
+                      <a:avLst/>
+                    </a:prstGeom>
+                  </pic:spPr>
+                </pic:pic>
+              </a:graphicData>
+            </a:graphic>
+          </wp:inline>
+        </w:drawing>
+      </w:r>
+    </w:p>
+    <w:p>
+      <w:pPr>
+        <w:rPr>
+          <w:lang w:val="en-US"/>
+        </w:rPr>
+      </w:pPr>
+    </w:p>
+    <w:p>
+      <w:pPr>
+        <w:rPr>
+          <w:lang w:val="en-US"/>
+        </w:rPr>
+      </w:pPr>
+    </w:p>
+    <w:p>
+      <w:pPr>
+        <w:rPr>
+          <w:lang w:val="en-US"/>
+        </w:rPr>
+      </w:pPr>
+    </w:p>
+    <w:p>
+      <w:pPr>
+        <w:rPr>
+          <w:lang w:val="en-US"/>
+        </w:rPr>
+      </w:pPr>
+    </w:p>
+    <w:p>
+      <w:pPr>
+        <w:rPr>
+          <w:rFonts w:asciiTheme="majorHAnsi" w:eastAsiaTheme="majorEastAsia" w:hAnsiTheme="majorHAnsi" w:cstheme="majorBidi"/>
+          <w:color w:val="2F5496" w:themeColor="accent1" w:themeShade="BF"/>
+          <w:sz w:val="26"/>
+          <w:szCs w:val="26"/>
+          <w:u w:val="single"/>
+          <w:lang w:val="en-US"/>
+        </w:rPr>
+      </w:pPr>
+      <w:r>
+        <w:rPr>
+          <w:u w:val="single"/>
+          <w:lang w:val="en-US"/>
+        </w:rPr>
+        <w:br w:type="page"/>
+      </w:r>
+    </w:p>
+    <w:p>
+      <w:pPr>
+        <w:pStyle w:val="Titre2"/>
+        <w:numPr>
+          <w:ilvl w:val="0"/>
+          <w:numId w:val="4"/>
+        </w:numPr>
+        <w:rPr>
+          <w:u w:val="single"/>
+          <w:lang w:val="en-US"/>
+        </w:rPr>
+      </w:pPr>
+      <w:r>
+        <w:rPr>
+          <w:u w:val="single"/>
+          <w:lang w:val="en-US"/>
+        </w:rPr>
+        <w:lastRenderedPageBreak/>
         <w:t>References</w:t>
       </w:r>
     </w:p>
@@ -1685,23 +2709,53 @@
         <w:rPr>
           <w:lang w:val="en-US"/>
         </w:rPr>
-        <w:t>REST API tutorial for NodeJS and Mysql :</w:t>
-      </w:r>
-    </w:p>
-    <w:p>
-      <w:pPr>
-        <w:rPr>
-          <w:lang w:val="en-US"/>
-        </w:rPr>
-      </w:pPr>
-    </w:p>
-    <w:p>
-      <w:pPr>
-        <w:rPr>
-          <w:lang w:val="en-US"/>
-        </w:rPr>
-      </w:pPr>
-      <w:hyperlink r:id="rId10" w:history="1">
+        <w:t xml:space="preserve">REST API tutorial for </w:t>
+      </w:r>
+      <w:proofErr w:type="spellStart"/>
+      <w:r>
+        <w:rPr>
+          <w:lang w:val="en-US"/>
+        </w:rPr>
+        <w:t>NodeJS</w:t>
+      </w:r>
+      <w:proofErr w:type="spellEnd"/>
+      <w:r>
+        <w:rPr>
+          <w:lang w:val="en-US"/>
+        </w:rPr>
+        <w:t xml:space="preserve"> and </w:t>
+      </w:r>
+      <w:proofErr w:type="spellStart"/>
+      <w:proofErr w:type="gramStart"/>
+      <w:r>
+        <w:rPr>
+          <w:lang w:val="en-US"/>
+        </w:rPr>
+        <w:t>Mysql</w:t>
+      </w:r>
+      <w:proofErr w:type="spellEnd"/>
+      <w:r>
+        <w:rPr>
+          <w:lang w:val="en-US"/>
+        </w:rPr>
+        <w:t xml:space="preserve"> :</w:t>
+      </w:r>
+      <w:proofErr w:type="gramEnd"/>
+    </w:p>
+    <w:p>
+      <w:pPr>
+        <w:rPr>
+          <w:lang w:val="en-US"/>
+        </w:rPr>
+      </w:pPr>
+    </w:p>
+    <w:p>
+      <w:pPr>
+        <w:rPr>
+          <w:lang w:val="en-US"/>
+        </w:rPr>
+      </w:pPr>
+      <w:hyperlink r:id="rId14" w:history="1">
         <w:r>
           <w:rPr>
             <w:rStyle w:val="Lienhypertexte"/>
@@ -1721,10 +2775,11 @@
     <w:p>
       <w:pPr>
         <w:rPr>
-          <w:lang w:val="en-US"/>
-        </w:rPr>
-      </w:pPr>
-      <w:hyperlink r:id="rId11" w:history="1">
+          <w:rStyle w:val="Lienhypertexte"/>
+          <w:lang w:val="en-US"/>
+        </w:rPr>
+      </w:pPr>
+      <w:hyperlink r:id="rId15" w:history="1">
         <w:r>
           <w:rPr>
             <w:rStyle w:val="Lienhypertexte"/>
@@ -1738,6 +2793,178 @@
       <w:pPr>
         <w:rPr>
           <w:lang w:val="en-US"/>
+        </w:rPr>
+      </w:pPr>
+    </w:p>
+    <w:p>
+      <w:pPr>
+        <w:rPr>
+          <w:lang w:val="en-US"/>
+        </w:rPr>
+      </w:pPr>
+      <w:r>
+        <w:rPr>
+          <w:lang w:val="en-US"/>
+        </w:rPr>
+        <w:t>Android tutorials:</w:t>
+      </w:r>
+    </w:p>
+    <w:p>
+      <w:pPr>
+        <w:pStyle w:val="Pardeliste"/>
+        <w:numPr>
+          <w:ilvl w:val="0"/>
+          <w:numId w:val="5"/>
+        </w:numPr>
+        <w:rPr>
+          <w:lang w:val="en-US"/>
+        </w:rPr>
+      </w:pPr>
+      <w:proofErr w:type="spellStart"/>
+      <w:r>
+        <w:rPr>
+          <w:lang w:val="en-US"/>
+        </w:rPr>
+        <w:t>recyclerview</w:t>
+      </w:r>
+      <w:proofErr w:type="spellEnd"/>
+      <w:r>
+        <w:rPr>
+          <w:lang w:val="en-US"/>
+        </w:rPr>
+        <w:t xml:space="preserve">: </w:t>
+      </w:r>
+      <w:hyperlink r:id="rId16" w:history="1">
+        <w:r>
+          <w:rPr>
+            <w:rStyle w:val="Lienhypertexte"/>
+            <w:lang w:val="en-US"/>
+          </w:rPr>
+          <w:t>http://tutos-android-france.com/material-design-recyclerview-et-cardview/</w:t>
+        </w:r>
+      </w:hyperlink>
+    </w:p>
+    <w:p>
+      <w:pPr>
+        <w:pStyle w:val="Pardeliste"/>
+        <w:numPr>
+          <w:ilvl w:val="0"/>
+          <w:numId w:val="5"/>
+        </w:numPr>
+        <w:rPr>
+          <w:lang w:val="en-US"/>
+        </w:rPr>
+      </w:pPr>
+      <w:r>
+        <w:rPr>
+          <w:lang w:val="en-US"/>
+        </w:rPr>
+        <w:t xml:space="preserve">click item in </w:t>
+      </w:r>
+      <w:proofErr w:type="spellStart"/>
+      <w:r>
+        <w:rPr>
+          <w:lang w:val="en-US"/>
+        </w:rPr>
+        <w:t>listview</w:t>
+      </w:r>
+      <w:proofErr w:type="spellEnd"/>
+      <w:r>
+        <w:rPr>
+          <w:lang w:val="en-US"/>
+        </w:rPr>
+        <w:t xml:space="preserve">: </w:t>
+      </w:r>
+      <w:hyperlink r:id="rId17" w:history="1">
+        <w:r>
+          <w:rPr>
+            <w:rStyle w:val="Lienhypertexte"/>
+            <w:lang w:val="en-US"/>
+          </w:rPr>
+          <w:t>http://androidforbeginners.blogspot.fr/2010/03/clicking-buttons-in-listview-row.html</w:t>
+        </w:r>
+      </w:hyperlink>
+      <w:r>
+        <w:rPr>
+          <w:lang w:val="en-US"/>
+        </w:rPr>
+        <w:t xml:space="preserve"> </w:t>
+      </w:r>
+    </w:p>
+    <w:p>
+      <w:pPr>
+        <w:pStyle w:val="Pardeliste"/>
+        <w:numPr>
+          <w:ilvl w:val="0"/>
+          <w:numId w:val="5"/>
+        </w:numPr>
+        <w:rPr>
+          <w:lang w:val="en-US"/>
+        </w:rPr>
+      </w:pPr>
+      <w:r>
+        <w:rPr>
+          <w:lang w:val="en-US"/>
+        </w:rPr>
+        <w:t xml:space="preserve">POST request: </w:t>
+      </w:r>
+      <w:hyperlink r:id="rId18" w:history="1">
+        <w:r>
+          <w:rPr>
+            <w:rStyle w:val="Lienhypertexte"/>
+            <w:lang w:val="en-US"/>
+          </w:rPr>
+          <w:t>https://stackoverflow.com/questions/33573803/how-to-send-a-post-request-using-volley-with-string-body/33578202</w:t>
+        </w:r>
+      </w:hyperlink>
+    </w:p>
+    <w:p>
+      <w:pPr>
+        <w:pStyle w:val="Pardeliste"/>
+        <w:numPr>
+          <w:ilvl w:val="0"/>
+          <w:numId w:val="5"/>
+        </w:numPr>
+        <w:rPr>
+          <w:lang w:val="fr-LU"/>
+        </w:rPr>
+      </w:pPr>
+      <w:proofErr w:type="spellStart"/>
+      <w:r>
+        <w:rPr>
+          <w:lang w:val="fr-LU"/>
+        </w:rPr>
+        <w:t>viewpager</w:t>
+      </w:r>
+      <w:proofErr w:type="spellEnd"/>
+      <w:r>
+        <w:rPr>
+          <w:lang w:val="fr-LU"/>
+        </w:rPr>
+        <w:t xml:space="preserve">: </w:t>
+      </w:r>
+      <w:hyperlink r:id="rId19" w:anchor=".Wnm-DKjibIU" w:history="1">
+        <w:r>
+          <w:rPr>
+            <w:rStyle w:val="Lienhypertexte"/>
+            <w:lang w:val="fr-LU"/>
+          </w:rPr>
+          <w:t>http://www.gadgetsaint.com/android/create-viewpager-tabs-android/#.Wnm-DKjibIU</w:t>
+        </w:r>
+      </w:hyperlink>
+    </w:p>
+    <w:p>
+      <w:pPr>
+        <w:ind w:left="360"/>
+        <w:rPr>
+          <w:lang w:val="fr-LU"/>
+        </w:rPr>
+      </w:pPr>
+    </w:p>
+    <w:p>
+      <w:pPr>
+        <w:rPr>
+          <w:lang w:val="fr-LU"/>
         </w:rPr>
       </w:pPr>
     </w:p>
@@ -1775,6 +3002,95 @@
     </w:lvl>
   </w:abstractNum>
   <w:abstractNum w:abstractNumId="1">
+    <w:nsid w:val="2C796BDD"/>
+    <w:multiLevelType w:val="hybridMultilevel"/>
+    <w:tmpl w:val="6BF29B0A"/>
+    <w:lvl w:ilvl="0" w:tplc="040C000F">
+      <w:start w:val="1"/>
+      <w:numFmt w:val="decimal"/>
+      <w:lvlText w:val="%1."/>
+      <w:lvlJc w:val="left"/>
+      <w:pPr>
+        <w:ind w:left="720" w:hanging="360"/>
+      </w:pPr>
+      <w:rPr>
+        <w:rFonts w:hint="default"/>
+      </w:rPr>
+    </w:lvl>
+    <w:lvl w:ilvl="1" w:tplc="040C0019" w:tentative="1">
+      <w:start w:val="1"/>
+      <w:numFmt w:val="lowerLetter"/>
+      <w:lvlText w:val="%2."/>
+      <w:lvlJc w:val="left"/>
+      <w:pPr>
+        <w:ind w:left="1440" w:hanging="360"/>
+      </w:pPr>
+    </w:lvl>
+    <w:lvl w:ilvl="2" w:tplc="040C001B" w:tentative="1">
+      <w:start w:val="1"/>
+      <w:numFmt w:val="lowerRoman"/>
+      <w:lvlText w:val="%3."/>
+      <w:lvlJc w:val="right"/>
+      <w:pPr>
+        <w:ind w:left="2160" w:hanging="180"/>
+      </w:pPr>
+    </w:lvl>
+    <w:lvl w:ilvl="3" w:tplc="040C000F" w:tentative="1">
+      <w:start w:val="1"/>
+      <w:numFmt w:val="decimal"/>
+      <w:lvlText w:val="%4."/>
+      <w:lvlJc w:val="left"/>
+      <w:pPr>
+        <w:ind w:left="2880" w:hanging="360"/>
+      </w:pPr>
+    </w:lvl>
+    <w:lvl w:ilvl="4" w:tplc="040C0019" w:tentative="1">
+      <w:start w:val="1"/>
+      <w:numFmt w:val="lowerLetter"/>
+      <w:lvlText w:val="%5."/>
+      <w:lvlJc w:val="left"/>
+      <w:pPr>
+        <w:ind w:left="3600" w:hanging="360"/>
+      </w:pPr>
+    </w:lvl>
+    <w:lvl w:ilvl="5" w:tplc="040C001B" w:tentative="1">
+      <w:start w:val="1"/>
+      <w:numFmt w:val="lowerRoman"/>
+      <w:lvlText w:val="%6."/>
+      <w:lvlJc w:val="right"/>
+      <w:pPr>
+        <w:ind w:left="4320" w:hanging="180"/>
+      </w:pPr>
+    </w:lvl>
+    <w:lvl w:ilvl="6" w:tplc="040C000F" w:tentative="1">
+      <w:start w:val="1"/>
+      <w:numFmt w:val="decimal"/>
+      <w:lvlText w:val="%7."/>
+      <w:lvlJc w:val="left"/>
+      <w:pPr>
+        <w:ind w:left="5040" w:hanging="360"/>
+      </w:pPr>
+    </w:lvl>
+    <w:lvl w:ilvl="7" w:tplc="040C0019" w:tentative="1">
+      <w:start w:val="1"/>
+      <w:numFmt w:val="lowerLetter"/>
+      <w:lvlText w:val="%8."/>
+      <w:lvlJc w:val="left"/>
+      <w:pPr>
+        <w:ind w:left="5760" w:hanging="360"/>
+      </w:pPr>
+    </w:lvl>
+    <w:lvl w:ilvl="8" w:tplc="040C001B" w:tentative="1">
+      <w:start w:val="1"/>
+      <w:numFmt w:val="lowerRoman"/>
+      <w:lvlText w:val="%9."/>
+      <w:lvlJc w:val="right"/>
+      <w:pPr>
+        <w:ind w:left="6480" w:hanging="180"/>
+      </w:pPr>
+    </w:lvl>
+  </w:abstractNum>
+  <w:abstractNum w:abstractNumId="2">
     <w:nsid w:val="2E287310"/>
     <w:multiLevelType w:val="hybridMultilevel"/>
     <w:tmpl w:val="F538F0D0"/>
@@ -1863,7 +3179,7 @@
       </w:pPr>
     </w:lvl>
   </w:abstractNum>
-  <w:abstractNum w:abstractNumId="2">
+  <w:abstractNum w:abstractNumId="3">
     <w:nsid w:val="2F785BFF"/>
     <w:multiLevelType w:val="hybridMultilevel"/>
     <w:tmpl w:val="FF24D5BC"/>
@@ -1976,7 +3292,7 @@
       </w:rPr>
     </w:lvl>
   </w:abstractNum>
-  <w:abstractNum w:abstractNumId="3">
+  <w:abstractNum w:abstractNumId="4">
     <w:nsid w:val="37A31414"/>
     <w:multiLevelType w:val="hybridMultilevel"/>
     <w:tmpl w:val="2CA2CD6C"/>
@@ -2065,10 +3381,10 @@
       </w:pPr>
     </w:lvl>
   </w:abstractNum>
-  <w:abstractNum w:abstractNumId="4">
+  <w:abstractNum w:abstractNumId="5">
     <w:nsid w:val="417B4D91"/>
     <w:multiLevelType w:val="hybridMultilevel"/>
-    <w:tmpl w:val="6BF29B0A"/>
+    <w:tmpl w:val="278CB43E"/>
     <w:lvl w:ilvl="0" w:tplc="040C000F">
       <w:start w:val="1"/>
       <w:numFmt w:val="decimal"/>
@@ -2154,7 +3470,7 @@
       </w:pPr>
     </w:lvl>
   </w:abstractNum>
-  <w:abstractNum w:abstractNumId="5">
+  <w:abstractNum w:abstractNumId="6">
     <w:nsid w:val="6E6E376F"/>
     <w:multiLevelType w:val="hybridMultilevel"/>
     <w:tmpl w:val="E4F66CB0"/>
@@ -2244,22 +3560,25 @@
     </w:lvl>
   </w:abstractNum>
   <w:num w:numId="1">
+    <w:abstractNumId w:val="6"/>
+  </w:num>
+  <w:num w:numId="2">
+    <w:abstractNumId w:val="2"/>
+  </w:num>
+  <w:num w:numId="3">
+    <w:abstractNumId w:val="4"/>
+  </w:num>
+  <w:num w:numId="4">
     <w:abstractNumId w:val="5"/>
   </w:num>
-  <w:num w:numId="2">
-    <w:abstractNumId w:val="1"/>
-  </w:num>
-  <w:num w:numId="3">
+  <w:num w:numId="5">
     <w:abstractNumId w:val="3"/>
-  </w:num>
-  <w:num w:numId="4">
-    <w:abstractNumId w:val="4"/>
-  </w:num>
-  <w:num w:numId="5">
-    <w:abstractNumId w:val="2"/>
   </w:num>
   <w:num w:numId="6">
     <w:abstractNumId w:val="0"/>
+  </w:num>
+  <w:num w:numId="7">
+    <w:abstractNumId w:val="1"/>
   </w:num>
 </w:numbering>
 </file>
@@ -2434,15 +3753,6 @@
     <w:lsdException w:name="Balloon Text" w:semiHidden="1" w:unhideWhenUsed="1"/>
     <w:lsdException w:name="Table Grid" w:uiPriority="39"/>
     <w:lsdException w:name="Table Theme" w:semiHidden="1" w:unhideWhenUsed="1"/>
-    <w:lsdException w:name="Note Level 1" w:semiHidden="1" w:unhideWhenUsed="1"/>
-    <w:lsdException w:name="Note Level 2" w:semiHidden="1" w:unhideWhenUsed="1"/>
-    <w:lsdException w:name="Note Level 3" w:semiHidden="1" w:unhideWhenUsed="1"/>
-    <w:lsdException w:name="Note Level 4" w:semiHidden="1" w:unhideWhenUsed="1"/>
-    <w:lsdException w:name="Note Level 5" w:semiHidden="1" w:unhideWhenUsed="1"/>
-    <w:lsdException w:name="Note Level 6" w:semiHidden="1" w:unhideWhenUsed="1"/>
-    <w:lsdException w:name="Note Level 7" w:semiHidden="1" w:unhideWhenUsed="1"/>
-    <w:lsdException w:name="Note Level 8" w:semiHidden="1" w:unhideWhenUsed="1"/>
-    <w:lsdException w:name="Note Level 9" w:semiHidden="1" w:unhideWhenUsed="1"/>
     <w:lsdException w:name="Placeholder Text" w:semiHidden="1"/>
     <w:lsdException w:name="No Spacing" w:uiPriority="1" w:qFormat="1"/>
     <w:lsdException w:name="Light Shading" w:uiPriority="60"/>
@@ -2868,6 +4178,16 @@
       <w:u w:val="single"/>
     </w:rPr>
   </w:style>
+  <w:style w:type="character" w:customStyle="1" w:styleId="UnresolvedMention">
+    <w:name w:val="Unresolved Mention"/>
+    <w:basedOn w:val="Policepardfaut"/>
+    <w:uiPriority w:val="99"/>
+    <w:rsid w:val="00BA67C7"/>
+    <w:rPr>
+      <w:color w:val="808080"/>
+      <w:shd w:val="clear" w:color="auto" w:fill="E6E6E6"/>
+    </w:rPr>
+  </w:style>
 </w:styles>
 </file>
 
@@ -3137,7 +4457,7 @@
 </file>
 
 <file path=customXml/itemProps1.xml><?xml version="1.0" encoding="utf-8"?>
-<ds:datastoreItem xmlns:ds="http://schemas.openxmlformats.org/officeDocument/2006/customXml" ds:itemID="{130A2098-A9A4-BB49-86E1-6F1CC064FBEF}">
+<ds:datastoreItem xmlns:ds="http://schemas.openxmlformats.org/officeDocument/2006/customXml" ds:itemID="{0F05F0DB-F53B-634F-9F76-99592DD695DA}">
   <ds:schemaRefs>
     <ds:schemaRef ds:uri="http://schemas.openxmlformats.org/officeDocument/2006/bibliography"/>
   </ds:schemaRefs>

</xml_diff>